<commit_message>
Modify the sphere removed the marble mat that holds the marbles to be large enough to hold the largest marble but still positioned such that the hole is small enough to prevent the smallest marble from falling through. This means the marbels will sit in the hole rather than being held at their equators by the mat.
</commit_message>
<xml_diff>
--- a/Design document.docx
+++ b/Design document.docx
@@ -4,6 +4,9 @@
   <w:body>
     <w:p>
       <w:r>
+        <w:rPr>
+          <w:noProof/>
+        </w:rPr>
         <w:drawing>
           <wp:inline distT="0" distB="0" distL="0" distR="0" wp14:anchorId="62D5C09D" wp14:editId="6998BB7F">
             <wp:extent cx="5943600" cy="5943600"/>
@@ -153,7 +156,7 @@
     <w:p>
       <w:r>
         <w:pict w14:anchorId="32C0F63B">
-          <v:rect id="_x0000_i1055" style="width:0;height:1.5pt" o:hralign="center" o:hrstd="t" o:hr="t" fillcolor="#a0a0a0" stroked="f"/>
+          <v:rect id="_x0000_i1025" style="width:0;height:1.5pt" o:hralign="center" o:hrstd="t" o:hr="t" fillcolor="#a0a0a0" stroked="f"/>
         </w:pict>
       </w:r>
     </w:p>
@@ -411,7 +414,7 @@
       <w:r>
         <w:lastRenderedPageBreak/>
         <w:pict w14:anchorId="2FB30396">
-          <v:rect id="_x0000_i1056" style="width:0;height:1.5pt" o:hralign="center" o:hrstd="t" o:hr="t" fillcolor="#a0a0a0" stroked="f"/>
+          <v:rect id="_x0000_i1026" style="width:0;height:1.5pt" o:hralign="center" o:hrstd="t" o:hr="t" fillcolor="#a0a0a0" stroked="f"/>
         </w:pict>
       </w:r>
     </w:p>
@@ -549,7 +552,7 @@
     <w:p>
       <w:r>
         <w:pict w14:anchorId="019D5648">
-          <v:rect id="_x0000_i1057" style="width:0;height:1.5pt" o:hralign="center" o:hrstd="t" o:hr="t" fillcolor="#a0a0a0" stroked="f"/>
+          <v:rect id="_x0000_i1027" style="width:0;height:1.5pt" o:hralign="center" o:hrstd="t" o:hr="t" fillcolor="#a0a0a0" stroked="f"/>
         </w:pict>
       </w:r>
     </w:p>
@@ -777,7 +780,7 @@
     <w:p>
       <w:r>
         <w:pict w14:anchorId="0C03B1E5">
-          <v:rect id="_x0000_i1058" style="width:0;height:1.5pt" o:hralign="center" o:hrstd="t" o:hr="t" fillcolor="#a0a0a0" stroked="f"/>
+          <v:rect id="_x0000_i1028" style="width:0;height:1.5pt" o:hralign="center" o:hrstd="t" o:hr="t" fillcolor="#a0a0a0" stroked="f"/>
         </w:pict>
       </w:r>
     </w:p>
@@ -865,7 +868,7 @@
     <w:p>
       <w:r>
         <w:pict w14:anchorId="3A8404B3">
-          <v:rect id="_x0000_i1075" style="width:0;height:1.5pt" o:hralign="center" o:hrstd="t" o:hr="t" fillcolor="#a0a0a0" stroked="f"/>
+          <v:rect id="_x0000_i1029" style="width:0;height:1.5pt" o:hralign="center" o:hrstd="t" o:hr="t" fillcolor="#a0a0a0" stroked="f"/>
         </w:pict>
       </w:r>
     </w:p>
@@ -969,59 +972,6 @@
     </w:p>
     <w:p>
       <w:pPr>
-        <w:pStyle w:val="ListParagraph"/>
-        <w:numPr>
-          <w:ilvl w:val="0"/>
-          <w:numId w:val="5"/>
-        </w:numPr>
-      </w:pPr>
-      <w:r>
-        <w:t xml:space="preserve">A </w:t>
-      </w:r>
-      <w:hyperlink r:id="rId8" w:history="1">
-        <w:r>
-          <w:rPr>
-            <w:rStyle w:val="Hyperlink"/>
-          </w:rPr>
-          <w:t>144 LEDs/m WS2812B strip</w:t>
-        </w:r>
-      </w:hyperlink>
-      <w:r>
-        <w:t xml:space="preserve"> has a 6.94mm LED pitch </w:t>
-      </w:r>
-    </w:p>
-    <w:p>
-      <w:pPr>
-        <w:pStyle w:val="ListParagraph"/>
-        <w:numPr>
-          <w:ilvl w:val="1"/>
-          <w:numId w:val="5"/>
-        </w:numPr>
-      </w:pPr>
-      <w:r>
-        <w:t xml:space="preserve">Dave’s 3D printer has a print volume of 350 x 350 x 325 mm or </w:t>
-      </w:r>
-      <w:r>
-        <w:t>5</w:t>
-      </w:r>
-      <w:r>
-        <w:t xml:space="preserve">0 x </w:t>
-      </w:r>
-      <w:r>
-        <w:t>5</w:t>
-      </w:r>
-      <w:r>
-        <w:t xml:space="preserve">0 = </w:t>
-      </w:r>
-      <w:r>
-        <w:t>2500</w:t>
-      </w:r>
-      <w:r>
-        <w:t xml:space="preserve"> marbles.</w:t>
-      </w:r>
-    </w:p>
-    <w:p>
-      <w:pPr>
         <w:pStyle w:val="Heading1"/>
       </w:pPr>
       <w:r>
@@ -1037,7 +987,7 @@
         </w:numPr>
       </w:pPr>
       <w:r>
-        <w:t>Display static images</w:t>
+        <w:t>marble clock</w:t>
       </w:r>
     </w:p>
     <w:p>
@@ -1049,7 +999,7 @@
         </w:numPr>
       </w:pPr>
       <w:r>
-        <w:t>Display dynamic images</w:t>
+        <w:t>marble roller</w:t>
       </w:r>
     </w:p>
     <w:p>
@@ -1061,6 +1011,42 @@
         </w:numPr>
       </w:pPr>
       <w:r>
+        <w:t xml:space="preserve">Display static </w:t>
+      </w:r>
+      <w:r>
+        <w:t>patterns/</w:t>
+      </w:r>
+      <w:r>
+        <w:t>images</w:t>
+      </w:r>
+    </w:p>
+    <w:p>
+      <w:pPr>
+        <w:pStyle w:val="ListParagraph"/>
+        <w:numPr>
+          <w:ilvl w:val="0"/>
+          <w:numId w:val="4"/>
+        </w:numPr>
+      </w:pPr>
+      <w:r>
+        <w:t xml:space="preserve">Display dynamic </w:t>
+      </w:r>
+      <w:r>
+        <w:t>patterns/</w:t>
+      </w:r>
+      <w:r>
+        <w:t>images</w:t>
+      </w:r>
+    </w:p>
+    <w:p>
+      <w:pPr>
+        <w:pStyle w:val="ListParagraph"/>
+        <w:numPr>
+          <w:ilvl w:val="0"/>
+          <w:numId w:val="4"/>
+        </w:numPr>
+      </w:pPr>
+      <w:r>
         <w:t>Animated transitions</w:t>
       </w:r>
     </w:p>
@@ -1146,15 +1132,7 @@
         </w:numPr>
       </w:pPr>
       <w:r>
-        <w:t xml:space="preserve">Alpha </w:t>
-      </w:r>
-      <w:proofErr w:type="gramStart"/>
-      <w:r>
-        <w:t>blend</w:t>
-      </w:r>
-      <w:proofErr w:type="gramEnd"/>
-      <w:r>
-        <w:t xml:space="preserve"> to next picture</w:t>
+        <w:t>Alpha blend to next picture</w:t>
       </w:r>
     </w:p>
     <w:p>
@@ -1280,6 +1258,453 @@
     </w:lvl>
   </w:abstractNum>
   <w:abstractNum w:abstractNumId="1" w15:restartNumberingAfterBreak="0">
+    <w:nsid w:val="1DA32CEE"/>
+    <w:multiLevelType w:val="multilevel"/>
+    <w:tmpl w:val="DA489426"/>
+    <w:lvl w:ilvl="0">
+      <w:start w:val="1"/>
+      <w:numFmt w:val="bullet"/>
+      <w:lvlText w:val=""/>
+      <w:lvlJc w:val="left"/>
+      <w:pPr>
+        <w:tabs>
+          <w:tab w:val="num" w:pos="720"/>
+        </w:tabs>
+        <w:ind w:left="720" w:hanging="360"/>
+      </w:pPr>
+      <w:rPr>
+        <w:rFonts w:ascii="Symbol" w:hAnsi="Symbol" w:hint="default"/>
+        <w:sz w:val="20"/>
+      </w:rPr>
+    </w:lvl>
+    <w:lvl w:ilvl="1" w:tentative="1">
+      <w:start w:val="1"/>
+      <w:numFmt w:val="bullet"/>
+      <w:lvlText w:val="o"/>
+      <w:lvlJc w:val="left"/>
+      <w:pPr>
+        <w:tabs>
+          <w:tab w:val="num" w:pos="1440"/>
+        </w:tabs>
+        <w:ind w:left="1440" w:hanging="360"/>
+      </w:pPr>
+      <w:rPr>
+        <w:rFonts w:ascii="Courier New" w:hAnsi="Courier New" w:hint="default"/>
+        <w:sz w:val="20"/>
+      </w:rPr>
+    </w:lvl>
+    <w:lvl w:ilvl="2" w:tentative="1">
+      <w:start w:val="1"/>
+      <w:numFmt w:val="bullet"/>
+      <w:lvlText w:val=""/>
+      <w:lvlJc w:val="left"/>
+      <w:pPr>
+        <w:tabs>
+          <w:tab w:val="num" w:pos="2160"/>
+        </w:tabs>
+        <w:ind w:left="2160" w:hanging="360"/>
+      </w:pPr>
+      <w:rPr>
+        <w:rFonts w:ascii="Wingdings" w:hAnsi="Wingdings" w:hint="default"/>
+        <w:sz w:val="20"/>
+      </w:rPr>
+    </w:lvl>
+    <w:lvl w:ilvl="3" w:tentative="1">
+      <w:start w:val="1"/>
+      <w:numFmt w:val="bullet"/>
+      <w:lvlText w:val=""/>
+      <w:lvlJc w:val="left"/>
+      <w:pPr>
+        <w:tabs>
+          <w:tab w:val="num" w:pos="2880"/>
+        </w:tabs>
+        <w:ind w:left="2880" w:hanging="360"/>
+      </w:pPr>
+      <w:rPr>
+        <w:rFonts w:ascii="Wingdings" w:hAnsi="Wingdings" w:hint="default"/>
+        <w:sz w:val="20"/>
+      </w:rPr>
+    </w:lvl>
+    <w:lvl w:ilvl="4" w:tentative="1">
+      <w:start w:val="1"/>
+      <w:numFmt w:val="bullet"/>
+      <w:lvlText w:val=""/>
+      <w:lvlJc w:val="left"/>
+      <w:pPr>
+        <w:tabs>
+          <w:tab w:val="num" w:pos="3600"/>
+        </w:tabs>
+        <w:ind w:left="3600" w:hanging="360"/>
+      </w:pPr>
+      <w:rPr>
+        <w:rFonts w:ascii="Wingdings" w:hAnsi="Wingdings" w:hint="default"/>
+        <w:sz w:val="20"/>
+      </w:rPr>
+    </w:lvl>
+    <w:lvl w:ilvl="5" w:tentative="1">
+      <w:start w:val="1"/>
+      <w:numFmt w:val="bullet"/>
+      <w:lvlText w:val=""/>
+      <w:lvlJc w:val="left"/>
+      <w:pPr>
+        <w:tabs>
+          <w:tab w:val="num" w:pos="4320"/>
+        </w:tabs>
+        <w:ind w:left="4320" w:hanging="360"/>
+      </w:pPr>
+      <w:rPr>
+        <w:rFonts w:ascii="Wingdings" w:hAnsi="Wingdings" w:hint="default"/>
+        <w:sz w:val="20"/>
+      </w:rPr>
+    </w:lvl>
+    <w:lvl w:ilvl="6" w:tentative="1">
+      <w:start w:val="1"/>
+      <w:numFmt w:val="bullet"/>
+      <w:lvlText w:val=""/>
+      <w:lvlJc w:val="left"/>
+      <w:pPr>
+        <w:tabs>
+          <w:tab w:val="num" w:pos="5040"/>
+        </w:tabs>
+        <w:ind w:left="5040" w:hanging="360"/>
+      </w:pPr>
+      <w:rPr>
+        <w:rFonts w:ascii="Wingdings" w:hAnsi="Wingdings" w:hint="default"/>
+        <w:sz w:val="20"/>
+      </w:rPr>
+    </w:lvl>
+    <w:lvl w:ilvl="7" w:tentative="1">
+      <w:start w:val="1"/>
+      <w:numFmt w:val="bullet"/>
+      <w:lvlText w:val=""/>
+      <w:lvlJc w:val="left"/>
+      <w:pPr>
+        <w:tabs>
+          <w:tab w:val="num" w:pos="5760"/>
+        </w:tabs>
+        <w:ind w:left="5760" w:hanging="360"/>
+      </w:pPr>
+      <w:rPr>
+        <w:rFonts w:ascii="Wingdings" w:hAnsi="Wingdings" w:hint="default"/>
+        <w:sz w:val="20"/>
+      </w:rPr>
+    </w:lvl>
+    <w:lvl w:ilvl="8" w:tentative="1">
+      <w:start w:val="1"/>
+      <w:numFmt w:val="bullet"/>
+      <w:lvlText w:val=""/>
+      <w:lvlJc w:val="left"/>
+      <w:pPr>
+        <w:tabs>
+          <w:tab w:val="num" w:pos="6480"/>
+        </w:tabs>
+        <w:ind w:left="6480" w:hanging="360"/>
+      </w:pPr>
+      <w:rPr>
+        <w:rFonts w:ascii="Wingdings" w:hAnsi="Wingdings" w:hint="default"/>
+        <w:sz w:val="20"/>
+      </w:rPr>
+    </w:lvl>
+  </w:abstractNum>
+  <w:abstractNum w:abstractNumId="2" w15:restartNumberingAfterBreak="0">
+    <w:nsid w:val="2356457E"/>
+    <w:multiLevelType w:val="multilevel"/>
+    <w:tmpl w:val="91B8CC90"/>
+    <w:lvl w:ilvl="0">
+      <w:start w:val="1"/>
+      <w:numFmt w:val="bullet"/>
+      <w:lvlText w:val=""/>
+      <w:lvlJc w:val="left"/>
+      <w:pPr>
+        <w:tabs>
+          <w:tab w:val="num" w:pos="720"/>
+        </w:tabs>
+        <w:ind w:left="720" w:hanging="360"/>
+      </w:pPr>
+      <w:rPr>
+        <w:rFonts w:ascii="Symbol" w:hAnsi="Symbol" w:hint="default"/>
+        <w:sz w:val="20"/>
+      </w:rPr>
+    </w:lvl>
+    <w:lvl w:ilvl="1" w:tentative="1">
+      <w:start w:val="1"/>
+      <w:numFmt w:val="bullet"/>
+      <w:lvlText w:val="o"/>
+      <w:lvlJc w:val="left"/>
+      <w:pPr>
+        <w:tabs>
+          <w:tab w:val="num" w:pos="1440"/>
+        </w:tabs>
+        <w:ind w:left="1440" w:hanging="360"/>
+      </w:pPr>
+      <w:rPr>
+        <w:rFonts w:ascii="Courier New" w:hAnsi="Courier New" w:hint="default"/>
+        <w:sz w:val="20"/>
+      </w:rPr>
+    </w:lvl>
+    <w:lvl w:ilvl="2" w:tentative="1">
+      <w:start w:val="1"/>
+      <w:numFmt w:val="bullet"/>
+      <w:lvlText w:val=""/>
+      <w:lvlJc w:val="left"/>
+      <w:pPr>
+        <w:tabs>
+          <w:tab w:val="num" w:pos="2160"/>
+        </w:tabs>
+        <w:ind w:left="2160" w:hanging="360"/>
+      </w:pPr>
+      <w:rPr>
+        <w:rFonts w:ascii="Wingdings" w:hAnsi="Wingdings" w:hint="default"/>
+        <w:sz w:val="20"/>
+      </w:rPr>
+    </w:lvl>
+    <w:lvl w:ilvl="3" w:tentative="1">
+      <w:start w:val="1"/>
+      <w:numFmt w:val="bullet"/>
+      <w:lvlText w:val=""/>
+      <w:lvlJc w:val="left"/>
+      <w:pPr>
+        <w:tabs>
+          <w:tab w:val="num" w:pos="2880"/>
+        </w:tabs>
+        <w:ind w:left="2880" w:hanging="360"/>
+      </w:pPr>
+      <w:rPr>
+        <w:rFonts w:ascii="Wingdings" w:hAnsi="Wingdings" w:hint="default"/>
+        <w:sz w:val="20"/>
+      </w:rPr>
+    </w:lvl>
+    <w:lvl w:ilvl="4" w:tentative="1">
+      <w:start w:val="1"/>
+      <w:numFmt w:val="bullet"/>
+      <w:lvlText w:val=""/>
+      <w:lvlJc w:val="left"/>
+      <w:pPr>
+        <w:tabs>
+          <w:tab w:val="num" w:pos="3600"/>
+        </w:tabs>
+        <w:ind w:left="3600" w:hanging="360"/>
+      </w:pPr>
+      <w:rPr>
+        <w:rFonts w:ascii="Wingdings" w:hAnsi="Wingdings" w:hint="default"/>
+        <w:sz w:val="20"/>
+      </w:rPr>
+    </w:lvl>
+    <w:lvl w:ilvl="5" w:tentative="1">
+      <w:start w:val="1"/>
+      <w:numFmt w:val="bullet"/>
+      <w:lvlText w:val=""/>
+      <w:lvlJc w:val="left"/>
+      <w:pPr>
+        <w:tabs>
+          <w:tab w:val="num" w:pos="4320"/>
+        </w:tabs>
+        <w:ind w:left="4320" w:hanging="360"/>
+      </w:pPr>
+      <w:rPr>
+        <w:rFonts w:ascii="Wingdings" w:hAnsi="Wingdings" w:hint="default"/>
+        <w:sz w:val="20"/>
+      </w:rPr>
+    </w:lvl>
+    <w:lvl w:ilvl="6" w:tentative="1">
+      <w:start w:val="1"/>
+      <w:numFmt w:val="bullet"/>
+      <w:lvlText w:val=""/>
+      <w:lvlJc w:val="left"/>
+      <w:pPr>
+        <w:tabs>
+          <w:tab w:val="num" w:pos="5040"/>
+        </w:tabs>
+        <w:ind w:left="5040" w:hanging="360"/>
+      </w:pPr>
+      <w:rPr>
+        <w:rFonts w:ascii="Wingdings" w:hAnsi="Wingdings" w:hint="default"/>
+        <w:sz w:val="20"/>
+      </w:rPr>
+    </w:lvl>
+    <w:lvl w:ilvl="7" w:tentative="1">
+      <w:start w:val="1"/>
+      <w:numFmt w:val="bullet"/>
+      <w:lvlText w:val=""/>
+      <w:lvlJc w:val="left"/>
+      <w:pPr>
+        <w:tabs>
+          <w:tab w:val="num" w:pos="5760"/>
+        </w:tabs>
+        <w:ind w:left="5760" w:hanging="360"/>
+      </w:pPr>
+      <w:rPr>
+        <w:rFonts w:ascii="Wingdings" w:hAnsi="Wingdings" w:hint="default"/>
+        <w:sz w:val="20"/>
+      </w:rPr>
+    </w:lvl>
+    <w:lvl w:ilvl="8" w:tentative="1">
+      <w:start w:val="1"/>
+      <w:numFmt w:val="bullet"/>
+      <w:lvlText w:val=""/>
+      <w:lvlJc w:val="left"/>
+      <w:pPr>
+        <w:tabs>
+          <w:tab w:val="num" w:pos="6480"/>
+        </w:tabs>
+        <w:ind w:left="6480" w:hanging="360"/>
+      </w:pPr>
+      <w:rPr>
+        <w:rFonts w:ascii="Wingdings" w:hAnsi="Wingdings" w:hint="default"/>
+        <w:sz w:val="20"/>
+      </w:rPr>
+    </w:lvl>
+  </w:abstractNum>
+  <w:abstractNum w:abstractNumId="3" w15:restartNumberingAfterBreak="0">
+    <w:nsid w:val="31802FA8"/>
+    <w:multiLevelType w:val="multilevel"/>
+    <w:tmpl w:val="FBC689DA"/>
+    <w:lvl w:ilvl="0">
+      <w:start w:val="1"/>
+      <w:numFmt w:val="bullet"/>
+      <w:lvlText w:val=""/>
+      <w:lvlJc w:val="left"/>
+      <w:pPr>
+        <w:tabs>
+          <w:tab w:val="num" w:pos="720"/>
+        </w:tabs>
+        <w:ind w:left="720" w:hanging="360"/>
+      </w:pPr>
+      <w:rPr>
+        <w:rFonts w:ascii="Symbol" w:hAnsi="Symbol" w:hint="default"/>
+        <w:sz w:val="20"/>
+      </w:rPr>
+    </w:lvl>
+    <w:lvl w:ilvl="1" w:tentative="1">
+      <w:start w:val="1"/>
+      <w:numFmt w:val="bullet"/>
+      <w:lvlText w:val="o"/>
+      <w:lvlJc w:val="left"/>
+      <w:pPr>
+        <w:tabs>
+          <w:tab w:val="num" w:pos="1440"/>
+        </w:tabs>
+        <w:ind w:left="1440" w:hanging="360"/>
+      </w:pPr>
+      <w:rPr>
+        <w:rFonts w:ascii="Courier New" w:hAnsi="Courier New" w:hint="default"/>
+        <w:sz w:val="20"/>
+      </w:rPr>
+    </w:lvl>
+    <w:lvl w:ilvl="2" w:tentative="1">
+      <w:start w:val="1"/>
+      <w:numFmt w:val="bullet"/>
+      <w:lvlText w:val=""/>
+      <w:lvlJc w:val="left"/>
+      <w:pPr>
+        <w:tabs>
+          <w:tab w:val="num" w:pos="2160"/>
+        </w:tabs>
+        <w:ind w:left="2160" w:hanging="360"/>
+      </w:pPr>
+      <w:rPr>
+        <w:rFonts w:ascii="Wingdings" w:hAnsi="Wingdings" w:hint="default"/>
+        <w:sz w:val="20"/>
+      </w:rPr>
+    </w:lvl>
+    <w:lvl w:ilvl="3" w:tentative="1">
+      <w:start w:val="1"/>
+      <w:numFmt w:val="bullet"/>
+      <w:lvlText w:val=""/>
+      <w:lvlJc w:val="left"/>
+      <w:pPr>
+        <w:tabs>
+          <w:tab w:val="num" w:pos="2880"/>
+        </w:tabs>
+        <w:ind w:left="2880" w:hanging="360"/>
+      </w:pPr>
+      <w:rPr>
+        <w:rFonts w:ascii="Wingdings" w:hAnsi="Wingdings" w:hint="default"/>
+        <w:sz w:val="20"/>
+      </w:rPr>
+    </w:lvl>
+    <w:lvl w:ilvl="4" w:tentative="1">
+      <w:start w:val="1"/>
+      <w:numFmt w:val="bullet"/>
+      <w:lvlText w:val=""/>
+      <w:lvlJc w:val="left"/>
+      <w:pPr>
+        <w:tabs>
+          <w:tab w:val="num" w:pos="3600"/>
+        </w:tabs>
+        <w:ind w:left="3600" w:hanging="360"/>
+      </w:pPr>
+      <w:rPr>
+        <w:rFonts w:ascii="Wingdings" w:hAnsi="Wingdings" w:hint="default"/>
+        <w:sz w:val="20"/>
+      </w:rPr>
+    </w:lvl>
+    <w:lvl w:ilvl="5" w:tentative="1">
+      <w:start w:val="1"/>
+      <w:numFmt w:val="bullet"/>
+      <w:lvlText w:val=""/>
+      <w:lvlJc w:val="left"/>
+      <w:pPr>
+        <w:tabs>
+          <w:tab w:val="num" w:pos="4320"/>
+        </w:tabs>
+        <w:ind w:left="4320" w:hanging="360"/>
+      </w:pPr>
+      <w:rPr>
+        <w:rFonts w:ascii="Wingdings" w:hAnsi="Wingdings" w:hint="default"/>
+        <w:sz w:val="20"/>
+      </w:rPr>
+    </w:lvl>
+    <w:lvl w:ilvl="6" w:tentative="1">
+      <w:start w:val="1"/>
+      <w:numFmt w:val="bullet"/>
+      <w:lvlText w:val=""/>
+      <w:lvlJc w:val="left"/>
+      <w:pPr>
+        <w:tabs>
+          <w:tab w:val="num" w:pos="5040"/>
+        </w:tabs>
+        <w:ind w:left="5040" w:hanging="360"/>
+      </w:pPr>
+      <w:rPr>
+        <w:rFonts w:ascii="Wingdings" w:hAnsi="Wingdings" w:hint="default"/>
+        <w:sz w:val="20"/>
+      </w:rPr>
+    </w:lvl>
+    <w:lvl w:ilvl="7" w:tentative="1">
+      <w:start w:val="1"/>
+      <w:numFmt w:val="bullet"/>
+      <w:lvlText w:val=""/>
+      <w:lvlJc w:val="left"/>
+      <w:pPr>
+        <w:tabs>
+          <w:tab w:val="num" w:pos="5760"/>
+        </w:tabs>
+        <w:ind w:left="5760" w:hanging="360"/>
+      </w:pPr>
+      <w:rPr>
+        <w:rFonts w:ascii="Wingdings" w:hAnsi="Wingdings" w:hint="default"/>
+        <w:sz w:val="20"/>
+      </w:rPr>
+    </w:lvl>
+    <w:lvl w:ilvl="8" w:tentative="1">
+      <w:start w:val="1"/>
+      <w:numFmt w:val="bullet"/>
+      <w:lvlText w:val=""/>
+      <w:lvlJc w:val="left"/>
+      <w:pPr>
+        <w:tabs>
+          <w:tab w:val="num" w:pos="6480"/>
+        </w:tabs>
+        <w:ind w:left="6480" w:hanging="360"/>
+      </w:pPr>
+      <w:rPr>
+        <w:rFonts w:ascii="Wingdings" w:hAnsi="Wingdings" w:hint="default"/>
+        <w:sz w:val="20"/>
+      </w:rPr>
+    </w:lvl>
+  </w:abstractNum>
+  <w:abstractNum w:abstractNumId="4" w15:restartNumberingAfterBreak="0">
     <w:nsid w:val="336D28B7"/>
     <w:multiLevelType w:val="multilevel"/>
     <w:tmpl w:val="7ECE2644"/>
@@ -1428,7 +1853,156 @@
       </w:rPr>
     </w:lvl>
   </w:abstractNum>
-  <w:abstractNum w:abstractNumId="2" w15:restartNumberingAfterBreak="0">
+  <w:abstractNum w:abstractNumId="5" w15:restartNumberingAfterBreak="0">
+    <w:nsid w:val="34B6677B"/>
+    <w:multiLevelType w:val="multilevel"/>
+    <w:tmpl w:val="3D8C8FEE"/>
+    <w:lvl w:ilvl="0">
+      <w:start w:val="1"/>
+      <w:numFmt w:val="bullet"/>
+      <w:lvlText w:val=""/>
+      <w:lvlJc w:val="left"/>
+      <w:pPr>
+        <w:tabs>
+          <w:tab w:val="num" w:pos="720"/>
+        </w:tabs>
+        <w:ind w:left="720" w:hanging="360"/>
+      </w:pPr>
+      <w:rPr>
+        <w:rFonts w:ascii="Symbol" w:hAnsi="Symbol" w:hint="default"/>
+        <w:sz w:val="20"/>
+      </w:rPr>
+    </w:lvl>
+    <w:lvl w:ilvl="1" w:tentative="1">
+      <w:start w:val="1"/>
+      <w:numFmt w:val="bullet"/>
+      <w:lvlText w:val="o"/>
+      <w:lvlJc w:val="left"/>
+      <w:pPr>
+        <w:tabs>
+          <w:tab w:val="num" w:pos="1440"/>
+        </w:tabs>
+        <w:ind w:left="1440" w:hanging="360"/>
+      </w:pPr>
+      <w:rPr>
+        <w:rFonts w:ascii="Courier New" w:hAnsi="Courier New" w:hint="default"/>
+        <w:sz w:val="20"/>
+      </w:rPr>
+    </w:lvl>
+    <w:lvl w:ilvl="2" w:tentative="1">
+      <w:start w:val="1"/>
+      <w:numFmt w:val="bullet"/>
+      <w:lvlText w:val=""/>
+      <w:lvlJc w:val="left"/>
+      <w:pPr>
+        <w:tabs>
+          <w:tab w:val="num" w:pos="2160"/>
+        </w:tabs>
+        <w:ind w:left="2160" w:hanging="360"/>
+      </w:pPr>
+      <w:rPr>
+        <w:rFonts w:ascii="Wingdings" w:hAnsi="Wingdings" w:hint="default"/>
+        <w:sz w:val="20"/>
+      </w:rPr>
+    </w:lvl>
+    <w:lvl w:ilvl="3" w:tentative="1">
+      <w:start w:val="1"/>
+      <w:numFmt w:val="bullet"/>
+      <w:lvlText w:val=""/>
+      <w:lvlJc w:val="left"/>
+      <w:pPr>
+        <w:tabs>
+          <w:tab w:val="num" w:pos="2880"/>
+        </w:tabs>
+        <w:ind w:left="2880" w:hanging="360"/>
+      </w:pPr>
+      <w:rPr>
+        <w:rFonts w:ascii="Wingdings" w:hAnsi="Wingdings" w:hint="default"/>
+        <w:sz w:val="20"/>
+      </w:rPr>
+    </w:lvl>
+    <w:lvl w:ilvl="4" w:tentative="1">
+      <w:start w:val="1"/>
+      <w:numFmt w:val="bullet"/>
+      <w:lvlText w:val=""/>
+      <w:lvlJc w:val="left"/>
+      <w:pPr>
+        <w:tabs>
+          <w:tab w:val="num" w:pos="3600"/>
+        </w:tabs>
+        <w:ind w:left="3600" w:hanging="360"/>
+      </w:pPr>
+      <w:rPr>
+        <w:rFonts w:ascii="Wingdings" w:hAnsi="Wingdings" w:hint="default"/>
+        <w:sz w:val="20"/>
+      </w:rPr>
+    </w:lvl>
+    <w:lvl w:ilvl="5" w:tentative="1">
+      <w:start w:val="1"/>
+      <w:numFmt w:val="bullet"/>
+      <w:lvlText w:val=""/>
+      <w:lvlJc w:val="left"/>
+      <w:pPr>
+        <w:tabs>
+          <w:tab w:val="num" w:pos="4320"/>
+        </w:tabs>
+        <w:ind w:left="4320" w:hanging="360"/>
+      </w:pPr>
+      <w:rPr>
+        <w:rFonts w:ascii="Wingdings" w:hAnsi="Wingdings" w:hint="default"/>
+        <w:sz w:val="20"/>
+      </w:rPr>
+    </w:lvl>
+    <w:lvl w:ilvl="6" w:tentative="1">
+      <w:start w:val="1"/>
+      <w:numFmt w:val="bullet"/>
+      <w:lvlText w:val=""/>
+      <w:lvlJc w:val="left"/>
+      <w:pPr>
+        <w:tabs>
+          <w:tab w:val="num" w:pos="5040"/>
+        </w:tabs>
+        <w:ind w:left="5040" w:hanging="360"/>
+      </w:pPr>
+      <w:rPr>
+        <w:rFonts w:ascii="Wingdings" w:hAnsi="Wingdings" w:hint="default"/>
+        <w:sz w:val="20"/>
+      </w:rPr>
+    </w:lvl>
+    <w:lvl w:ilvl="7" w:tentative="1">
+      <w:start w:val="1"/>
+      <w:numFmt w:val="bullet"/>
+      <w:lvlText w:val=""/>
+      <w:lvlJc w:val="left"/>
+      <w:pPr>
+        <w:tabs>
+          <w:tab w:val="num" w:pos="5760"/>
+        </w:tabs>
+        <w:ind w:left="5760" w:hanging="360"/>
+      </w:pPr>
+      <w:rPr>
+        <w:rFonts w:ascii="Wingdings" w:hAnsi="Wingdings" w:hint="default"/>
+        <w:sz w:val="20"/>
+      </w:rPr>
+    </w:lvl>
+    <w:lvl w:ilvl="8" w:tentative="1">
+      <w:start w:val="1"/>
+      <w:numFmt w:val="bullet"/>
+      <w:lvlText w:val=""/>
+      <w:lvlJc w:val="left"/>
+      <w:pPr>
+        <w:tabs>
+          <w:tab w:val="num" w:pos="6480"/>
+        </w:tabs>
+        <w:ind w:left="6480" w:hanging="360"/>
+      </w:pPr>
+      <w:rPr>
+        <w:rFonts w:ascii="Wingdings" w:hAnsi="Wingdings" w:hint="default"/>
+        <w:sz w:val="20"/>
+      </w:rPr>
+    </w:lvl>
+  </w:abstractNum>
+  <w:abstractNum w:abstractNumId="6" w15:restartNumberingAfterBreak="0">
     <w:nsid w:val="42904603"/>
     <w:multiLevelType w:val="hybridMultilevel"/>
     <w:tmpl w:val="369C6F28"/>
@@ -1541,7 +2115,156 @@
       </w:rPr>
     </w:lvl>
   </w:abstractNum>
-  <w:abstractNum w:abstractNumId="3" w15:restartNumberingAfterBreak="0">
+  <w:abstractNum w:abstractNumId="7" w15:restartNumberingAfterBreak="0">
+    <w:nsid w:val="49051429"/>
+    <w:multiLevelType w:val="multilevel"/>
+    <w:tmpl w:val="2C1A6618"/>
+    <w:lvl w:ilvl="0">
+      <w:start w:val="1"/>
+      <w:numFmt w:val="bullet"/>
+      <w:lvlText w:val=""/>
+      <w:lvlJc w:val="left"/>
+      <w:pPr>
+        <w:tabs>
+          <w:tab w:val="num" w:pos="720"/>
+        </w:tabs>
+        <w:ind w:left="720" w:hanging="360"/>
+      </w:pPr>
+      <w:rPr>
+        <w:rFonts w:ascii="Symbol" w:hAnsi="Symbol" w:hint="default"/>
+        <w:sz w:val="20"/>
+      </w:rPr>
+    </w:lvl>
+    <w:lvl w:ilvl="1">
+      <w:start w:val="1"/>
+      <w:numFmt w:val="bullet"/>
+      <w:lvlText w:val="o"/>
+      <w:lvlJc w:val="left"/>
+      <w:pPr>
+        <w:tabs>
+          <w:tab w:val="num" w:pos="1440"/>
+        </w:tabs>
+        <w:ind w:left="1440" w:hanging="360"/>
+      </w:pPr>
+      <w:rPr>
+        <w:rFonts w:ascii="Courier New" w:hAnsi="Courier New" w:hint="default"/>
+        <w:sz w:val="20"/>
+      </w:rPr>
+    </w:lvl>
+    <w:lvl w:ilvl="2" w:tentative="1">
+      <w:start w:val="1"/>
+      <w:numFmt w:val="bullet"/>
+      <w:lvlText w:val=""/>
+      <w:lvlJc w:val="left"/>
+      <w:pPr>
+        <w:tabs>
+          <w:tab w:val="num" w:pos="2160"/>
+        </w:tabs>
+        <w:ind w:left="2160" w:hanging="360"/>
+      </w:pPr>
+      <w:rPr>
+        <w:rFonts w:ascii="Wingdings" w:hAnsi="Wingdings" w:hint="default"/>
+        <w:sz w:val="20"/>
+      </w:rPr>
+    </w:lvl>
+    <w:lvl w:ilvl="3" w:tentative="1">
+      <w:start w:val="1"/>
+      <w:numFmt w:val="bullet"/>
+      <w:lvlText w:val=""/>
+      <w:lvlJc w:val="left"/>
+      <w:pPr>
+        <w:tabs>
+          <w:tab w:val="num" w:pos="2880"/>
+        </w:tabs>
+        <w:ind w:left="2880" w:hanging="360"/>
+      </w:pPr>
+      <w:rPr>
+        <w:rFonts w:ascii="Wingdings" w:hAnsi="Wingdings" w:hint="default"/>
+        <w:sz w:val="20"/>
+      </w:rPr>
+    </w:lvl>
+    <w:lvl w:ilvl="4" w:tentative="1">
+      <w:start w:val="1"/>
+      <w:numFmt w:val="bullet"/>
+      <w:lvlText w:val=""/>
+      <w:lvlJc w:val="left"/>
+      <w:pPr>
+        <w:tabs>
+          <w:tab w:val="num" w:pos="3600"/>
+        </w:tabs>
+        <w:ind w:left="3600" w:hanging="360"/>
+      </w:pPr>
+      <w:rPr>
+        <w:rFonts w:ascii="Wingdings" w:hAnsi="Wingdings" w:hint="default"/>
+        <w:sz w:val="20"/>
+      </w:rPr>
+    </w:lvl>
+    <w:lvl w:ilvl="5" w:tentative="1">
+      <w:start w:val="1"/>
+      <w:numFmt w:val="bullet"/>
+      <w:lvlText w:val=""/>
+      <w:lvlJc w:val="left"/>
+      <w:pPr>
+        <w:tabs>
+          <w:tab w:val="num" w:pos="4320"/>
+        </w:tabs>
+        <w:ind w:left="4320" w:hanging="360"/>
+      </w:pPr>
+      <w:rPr>
+        <w:rFonts w:ascii="Wingdings" w:hAnsi="Wingdings" w:hint="default"/>
+        <w:sz w:val="20"/>
+      </w:rPr>
+    </w:lvl>
+    <w:lvl w:ilvl="6" w:tentative="1">
+      <w:start w:val="1"/>
+      <w:numFmt w:val="bullet"/>
+      <w:lvlText w:val=""/>
+      <w:lvlJc w:val="left"/>
+      <w:pPr>
+        <w:tabs>
+          <w:tab w:val="num" w:pos="5040"/>
+        </w:tabs>
+        <w:ind w:left="5040" w:hanging="360"/>
+      </w:pPr>
+      <w:rPr>
+        <w:rFonts w:ascii="Wingdings" w:hAnsi="Wingdings" w:hint="default"/>
+        <w:sz w:val="20"/>
+      </w:rPr>
+    </w:lvl>
+    <w:lvl w:ilvl="7" w:tentative="1">
+      <w:start w:val="1"/>
+      <w:numFmt w:val="bullet"/>
+      <w:lvlText w:val=""/>
+      <w:lvlJc w:val="left"/>
+      <w:pPr>
+        <w:tabs>
+          <w:tab w:val="num" w:pos="5760"/>
+        </w:tabs>
+        <w:ind w:left="5760" w:hanging="360"/>
+      </w:pPr>
+      <w:rPr>
+        <w:rFonts w:ascii="Wingdings" w:hAnsi="Wingdings" w:hint="default"/>
+        <w:sz w:val="20"/>
+      </w:rPr>
+    </w:lvl>
+    <w:lvl w:ilvl="8" w:tentative="1">
+      <w:start w:val="1"/>
+      <w:numFmt w:val="bullet"/>
+      <w:lvlText w:val=""/>
+      <w:lvlJc w:val="left"/>
+      <w:pPr>
+        <w:tabs>
+          <w:tab w:val="num" w:pos="6480"/>
+        </w:tabs>
+        <w:ind w:left="6480" w:hanging="360"/>
+      </w:pPr>
+      <w:rPr>
+        <w:rFonts w:ascii="Wingdings" w:hAnsi="Wingdings" w:hint="default"/>
+        <w:sz w:val="20"/>
+      </w:rPr>
+    </w:lvl>
+  </w:abstractNum>
+  <w:abstractNum w:abstractNumId="8" w15:restartNumberingAfterBreak="0">
     <w:nsid w:val="56327FC1"/>
     <w:multiLevelType w:val="multilevel"/>
     <w:tmpl w:val="AB08E0D6"/>
@@ -1690,7 +2413,305 @@
       </w:rPr>
     </w:lvl>
   </w:abstractNum>
-  <w:abstractNum w:abstractNumId="4" w15:restartNumberingAfterBreak="0">
+  <w:abstractNum w:abstractNumId="9" w15:restartNumberingAfterBreak="0">
+    <w:nsid w:val="606A7EC1"/>
+    <w:multiLevelType w:val="multilevel"/>
+    <w:tmpl w:val="003665B6"/>
+    <w:lvl w:ilvl="0">
+      <w:start w:val="1"/>
+      <w:numFmt w:val="bullet"/>
+      <w:lvlText w:val=""/>
+      <w:lvlJc w:val="left"/>
+      <w:pPr>
+        <w:tabs>
+          <w:tab w:val="num" w:pos="720"/>
+        </w:tabs>
+        <w:ind w:left="720" w:hanging="360"/>
+      </w:pPr>
+      <w:rPr>
+        <w:rFonts w:ascii="Symbol" w:hAnsi="Symbol" w:hint="default"/>
+        <w:sz w:val="20"/>
+      </w:rPr>
+    </w:lvl>
+    <w:lvl w:ilvl="1" w:tentative="1">
+      <w:start w:val="1"/>
+      <w:numFmt w:val="bullet"/>
+      <w:lvlText w:val="o"/>
+      <w:lvlJc w:val="left"/>
+      <w:pPr>
+        <w:tabs>
+          <w:tab w:val="num" w:pos="1440"/>
+        </w:tabs>
+        <w:ind w:left="1440" w:hanging="360"/>
+      </w:pPr>
+      <w:rPr>
+        <w:rFonts w:ascii="Courier New" w:hAnsi="Courier New" w:hint="default"/>
+        <w:sz w:val="20"/>
+      </w:rPr>
+    </w:lvl>
+    <w:lvl w:ilvl="2" w:tentative="1">
+      <w:start w:val="1"/>
+      <w:numFmt w:val="bullet"/>
+      <w:lvlText w:val=""/>
+      <w:lvlJc w:val="left"/>
+      <w:pPr>
+        <w:tabs>
+          <w:tab w:val="num" w:pos="2160"/>
+        </w:tabs>
+        <w:ind w:left="2160" w:hanging="360"/>
+      </w:pPr>
+      <w:rPr>
+        <w:rFonts w:ascii="Wingdings" w:hAnsi="Wingdings" w:hint="default"/>
+        <w:sz w:val="20"/>
+      </w:rPr>
+    </w:lvl>
+    <w:lvl w:ilvl="3" w:tentative="1">
+      <w:start w:val="1"/>
+      <w:numFmt w:val="bullet"/>
+      <w:lvlText w:val=""/>
+      <w:lvlJc w:val="left"/>
+      <w:pPr>
+        <w:tabs>
+          <w:tab w:val="num" w:pos="2880"/>
+        </w:tabs>
+        <w:ind w:left="2880" w:hanging="360"/>
+      </w:pPr>
+      <w:rPr>
+        <w:rFonts w:ascii="Wingdings" w:hAnsi="Wingdings" w:hint="default"/>
+        <w:sz w:val="20"/>
+      </w:rPr>
+    </w:lvl>
+    <w:lvl w:ilvl="4" w:tentative="1">
+      <w:start w:val="1"/>
+      <w:numFmt w:val="bullet"/>
+      <w:lvlText w:val=""/>
+      <w:lvlJc w:val="left"/>
+      <w:pPr>
+        <w:tabs>
+          <w:tab w:val="num" w:pos="3600"/>
+        </w:tabs>
+        <w:ind w:left="3600" w:hanging="360"/>
+      </w:pPr>
+      <w:rPr>
+        <w:rFonts w:ascii="Wingdings" w:hAnsi="Wingdings" w:hint="default"/>
+        <w:sz w:val="20"/>
+      </w:rPr>
+    </w:lvl>
+    <w:lvl w:ilvl="5" w:tentative="1">
+      <w:start w:val="1"/>
+      <w:numFmt w:val="bullet"/>
+      <w:lvlText w:val=""/>
+      <w:lvlJc w:val="left"/>
+      <w:pPr>
+        <w:tabs>
+          <w:tab w:val="num" w:pos="4320"/>
+        </w:tabs>
+        <w:ind w:left="4320" w:hanging="360"/>
+      </w:pPr>
+      <w:rPr>
+        <w:rFonts w:ascii="Wingdings" w:hAnsi="Wingdings" w:hint="default"/>
+        <w:sz w:val="20"/>
+      </w:rPr>
+    </w:lvl>
+    <w:lvl w:ilvl="6" w:tentative="1">
+      <w:start w:val="1"/>
+      <w:numFmt w:val="bullet"/>
+      <w:lvlText w:val=""/>
+      <w:lvlJc w:val="left"/>
+      <w:pPr>
+        <w:tabs>
+          <w:tab w:val="num" w:pos="5040"/>
+        </w:tabs>
+        <w:ind w:left="5040" w:hanging="360"/>
+      </w:pPr>
+      <w:rPr>
+        <w:rFonts w:ascii="Wingdings" w:hAnsi="Wingdings" w:hint="default"/>
+        <w:sz w:val="20"/>
+      </w:rPr>
+    </w:lvl>
+    <w:lvl w:ilvl="7" w:tentative="1">
+      <w:start w:val="1"/>
+      <w:numFmt w:val="bullet"/>
+      <w:lvlText w:val=""/>
+      <w:lvlJc w:val="left"/>
+      <w:pPr>
+        <w:tabs>
+          <w:tab w:val="num" w:pos="5760"/>
+        </w:tabs>
+        <w:ind w:left="5760" w:hanging="360"/>
+      </w:pPr>
+      <w:rPr>
+        <w:rFonts w:ascii="Wingdings" w:hAnsi="Wingdings" w:hint="default"/>
+        <w:sz w:val="20"/>
+      </w:rPr>
+    </w:lvl>
+    <w:lvl w:ilvl="8" w:tentative="1">
+      <w:start w:val="1"/>
+      <w:numFmt w:val="bullet"/>
+      <w:lvlText w:val=""/>
+      <w:lvlJc w:val="left"/>
+      <w:pPr>
+        <w:tabs>
+          <w:tab w:val="num" w:pos="6480"/>
+        </w:tabs>
+        <w:ind w:left="6480" w:hanging="360"/>
+      </w:pPr>
+      <w:rPr>
+        <w:rFonts w:ascii="Wingdings" w:hAnsi="Wingdings" w:hint="default"/>
+        <w:sz w:val="20"/>
+      </w:rPr>
+    </w:lvl>
+  </w:abstractNum>
+  <w:abstractNum w:abstractNumId="10" w15:restartNumberingAfterBreak="0">
+    <w:nsid w:val="61A94C86"/>
+    <w:multiLevelType w:val="multilevel"/>
+    <w:tmpl w:val="D8420920"/>
+    <w:lvl w:ilvl="0">
+      <w:start w:val="1"/>
+      <w:numFmt w:val="bullet"/>
+      <w:lvlText w:val=""/>
+      <w:lvlJc w:val="left"/>
+      <w:pPr>
+        <w:tabs>
+          <w:tab w:val="num" w:pos="720"/>
+        </w:tabs>
+        <w:ind w:left="720" w:hanging="360"/>
+      </w:pPr>
+      <w:rPr>
+        <w:rFonts w:ascii="Symbol" w:hAnsi="Symbol" w:hint="default"/>
+        <w:sz w:val="20"/>
+      </w:rPr>
+    </w:lvl>
+    <w:lvl w:ilvl="1" w:tentative="1">
+      <w:start w:val="1"/>
+      <w:numFmt w:val="bullet"/>
+      <w:lvlText w:val="o"/>
+      <w:lvlJc w:val="left"/>
+      <w:pPr>
+        <w:tabs>
+          <w:tab w:val="num" w:pos="1440"/>
+        </w:tabs>
+        <w:ind w:left="1440" w:hanging="360"/>
+      </w:pPr>
+      <w:rPr>
+        <w:rFonts w:ascii="Courier New" w:hAnsi="Courier New" w:hint="default"/>
+        <w:sz w:val="20"/>
+      </w:rPr>
+    </w:lvl>
+    <w:lvl w:ilvl="2" w:tentative="1">
+      <w:start w:val="1"/>
+      <w:numFmt w:val="bullet"/>
+      <w:lvlText w:val=""/>
+      <w:lvlJc w:val="left"/>
+      <w:pPr>
+        <w:tabs>
+          <w:tab w:val="num" w:pos="2160"/>
+        </w:tabs>
+        <w:ind w:left="2160" w:hanging="360"/>
+      </w:pPr>
+      <w:rPr>
+        <w:rFonts w:ascii="Wingdings" w:hAnsi="Wingdings" w:hint="default"/>
+        <w:sz w:val="20"/>
+      </w:rPr>
+    </w:lvl>
+    <w:lvl w:ilvl="3" w:tentative="1">
+      <w:start w:val="1"/>
+      <w:numFmt w:val="bullet"/>
+      <w:lvlText w:val=""/>
+      <w:lvlJc w:val="left"/>
+      <w:pPr>
+        <w:tabs>
+          <w:tab w:val="num" w:pos="2880"/>
+        </w:tabs>
+        <w:ind w:left="2880" w:hanging="360"/>
+      </w:pPr>
+      <w:rPr>
+        <w:rFonts w:ascii="Wingdings" w:hAnsi="Wingdings" w:hint="default"/>
+        <w:sz w:val="20"/>
+      </w:rPr>
+    </w:lvl>
+    <w:lvl w:ilvl="4" w:tentative="1">
+      <w:start w:val="1"/>
+      <w:numFmt w:val="bullet"/>
+      <w:lvlText w:val=""/>
+      <w:lvlJc w:val="left"/>
+      <w:pPr>
+        <w:tabs>
+          <w:tab w:val="num" w:pos="3600"/>
+        </w:tabs>
+        <w:ind w:left="3600" w:hanging="360"/>
+      </w:pPr>
+      <w:rPr>
+        <w:rFonts w:ascii="Wingdings" w:hAnsi="Wingdings" w:hint="default"/>
+        <w:sz w:val="20"/>
+      </w:rPr>
+    </w:lvl>
+    <w:lvl w:ilvl="5" w:tentative="1">
+      <w:start w:val="1"/>
+      <w:numFmt w:val="bullet"/>
+      <w:lvlText w:val=""/>
+      <w:lvlJc w:val="left"/>
+      <w:pPr>
+        <w:tabs>
+          <w:tab w:val="num" w:pos="4320"/>
+        </w:tabs>
+        <w:ind w:left="4320" w:hanging="360"/>
+      </w:pPr>
+      <w:rPr>
+        <w:rFonts w:ascii="Wingdings" w:hAnsi="Wingdings" w:hint="default"/>
+        <w:sz w:val="20"/>
+      </w:rPr>
+    </w:lvl>
+    <w:lvl w:ilvl="6" w:tentative="1">
+      <w:start w:val="1"/>
+      <w:numFmt w:val="bullet"/>
+      <w:lvlText w:val=""/>
+      <w:lvlJc w:val="left"/>
+      <w:pPr>
+        <w:tabs>
+          <w:tab w:val="num" w:pos="5040"/>
+        </w:tabs>
+        <w:ind w:left="5040" w:hanging="360"/>
+      </w:pPr>
+      <w:rPr>
+        <w:rFonts w:ascii="Wingdings" w:hAnsi="Wingdings" w:hint="default"/>
+        <w:sz w:val="20"/>
+      </w:rPr>
+    </w:lvl>
+    <w:lvl w:ilvl="7" w:tentative="1">
+      <w:start w:val="1"/>
+      <w:numFmt w:val="bullet"/>
+      <w:lvlText w:val=""/>
+      <w:lvlJc w:val="left"/>
+      <w:pPr>
+        <w:tabs>
+          <w:tab w:val="num" w:pos="5760"/>
+        </w:tabs>
+        <w:ind w:left="5760" w:hanging="360"/>
+      </w:pPr>
+      <w:rPr>
+        <w:rFonts w:ascii="Wingdings" w:hAnsi="Wingdings" w:hint="default"/>
+        <w:sz w:val="20"/>
+      </w:rPr>
+    </w:lvl>
+    <w:lvl w:ilvl="8" w:tentative="1">
+      <w:start w:val="1"/>
+      <w:numFmt w:val="bullet"/>
+      <w:lvlText w:val=""/>
+      <w:lvlJc w:val="left"/>
+      <w:pPr>
+        <w:tabs>
+          <w:tab w:val="num" w:pos="6480"/>
+        </w:tabs>
+        <w:ind w:left="6480" w:hanging="360"/>
+      </w:pPr>
+      <w:rPr>
+        <w:rFonts w:ascii="Wingdings" w:hAnsi="Wingdings" w:hint="default"/>
+        <w:sz w:val="20"/>
+      </w:rPr>
+    </w:lvl>
+  </w:abstractNum>
+  <w:abstractNum w:abstractNumId="11" w15:restartNumberingAfterBreak="0">
     <w:nsid w:val="6BA452FB"/>
     <w:multiLevelType w:val="multilevel"/>
     <w:tmpl w:val="7FB6C718"/>
@@ -1839,20 +2860,193 @@
       </w:rPr>
     </w:lvl>
   </w:abstractNum>
+  <w:abstractNum w:abstractNumId="12" w15:restartNumberingAfterBreak="0">
+    <w:nsid w:val="79620147"/>
+    <w:multiLevelType w:val="multilevel"/>
+    <w:tmpl w:val="4252C8B2"/>
+    <w:lvl w:ilvl="0">
+      <w:start w:val="1"/>
+      <w:numFmt w:val="bullet"/>
+      <w:lvlText w:val=""/>
+      <w:lvlJc w:val="left"/>
+      <w:pPr>
+        <w:tabs>
+          <w:tab w:val="num" w:pos="720"/>
+        </w:tabs>
+        <w:ind w:left="720" w:hanging="360"/>
+      </w:pPr>
+      <w:rPr>
+        <w:rFonts w:ascii="Symbol" w:hAnsi="Symbol" w:hint="default"/>
+        <w:sz w:val="20"/>
+      </w:rPr>
+    </w:lvl>
+    <w:lvl w:ilvl="1" w:tentative="1">
+      <w:start w:val="1"/>
+      <w:numFmt w:val="bullet"/>
+      <w:lvlText w:val="o"/>
+      <w:lvlJc w:val="left"/>
+      <w:pPr>
+        <w:tabs>
+          <w:tab w:val="num" w:pos="1440"/>
+        </w:tabs>
+        <w:ind w:left="1440" w:hanging="360"/>
+      </w:pPr>
+      <w:rPr>
+        <w:rFonts w:ascii="Courier New" w:hAnsi="Courier New" w:hint="default"/>
+        <w:sz w:val="20"/>
+      </w:rPr>
+    </w:lvl>
+    <w:lvl w:ilvl="2" w:tentative="1">
+      <w:start w:val="1"/>
+      <w:numFmt w:val="bullet"/>
+      <w:lvlText w:val=""/>
+      <w:lvlJc w:val="left"/>
+      <w:pPr>
+        <w:tabs>
+          <w:tab w:val="num" w:pos="2160"/>
+        </w:tabs>
+        <w:ind w:left="2160" w:hanging="360"/>
+      </w:pPr>
+      <w:rPr>
+        <w:rFonts w:ascii="Wingdings" w:hAnsi="Wingdings" w:hint="default"/>
+        <w:sz w:val="20"/>
+      </w:rPr>
+    </w:lvl>
+    <w:lvl w:ilvl="3" w:tentative="1">
+      <w:start w:val="1"/>
+      <w:numFmt w:val="bullet"/>
+      <w:lvlText w:val=""/>
+      <w:lvlJc w:val="left"/>
+      <w:pPr>
+        <w:tabs>
+          <w:tab w:val="num" w:pos="2880"/>
+        </w:tabs>
+        <w:ind w:left="2880" w:hanging="360"/>
+      </w:pPr>
+      <w:rPr>
+        <w:rFonts w:ascii="Wingdings" w:hAnsi="Wingdings" w:hint="default"/>
+        <w:sz w:val="20"/>
+      </w:rPr>
+    </w:lvl>
+    <w:lvl w:ilvl="4" w:tentative="1">
+      <w:start w:val="1"/>
+      <w:numFmt w:val="bullet"/>
+      <w:lvlText w:val=""/>
+      <w:lvlJc w:val="left"/>
+      <w:pPr>
+        <w:tabs>
+          <w:tab w:val="num" w:pos="3600"/>
+        </w:tabs>
+        <w:ind w:left="3600" w:hanging="360"/>
+      </w:pPr>
+      <w:rPr>
+        <w:rFonts w:ascii="Wingdings" w:hAnsi="Wingdings" w:hint="default"/>
+        <w:sz w:val="20"/>
+      </w:rPr>
+    </w:lvl>
+    <w:lvl w:ilvl="5" w:tentative="1">
+      <w:start w:val="1"/>
+      <w:numFmt w:val="bullet"/>
+      <w:lvlText w:val=""/>
+      <w:lvlJc w:val="left"/>
+      <w:pPr>
+        <w:tabs>
+          <w:tab w:val="num" w:pos="4320"/>
+        </w:tabs>
+        <w:ind w:left="4320" w:hanging="360"/>
+      </w:pPr>
+      <w:rPr>
+        <w:rFonts w:ascii="Wingdings" w:hAnsi="Wingdings" w:hint="default"/>
+        <w:sz w:val="20"/>
+      </w:rPr>
+    </w:lvl>
+    <w:lvl w:ilvl="6" w:tentative="1">
+      <w:start w:val="1"/>
+      <w:numFmt w:val="bullet"/>
+      <w:lvlText w:val=""/>
+      <w:lvlJc w:val="left"/>
+      <w:pPr>
+        <w:tabs>
+          <w:tab w:val="num" w:pos="5040"/>
+        </w:tabs>
+        <w:ind w:left="5040" w:hanging="360"/>
+      </w:pPr>
+      <w:rPr>
+        <w:rFonts w:ascii="Wingdings" w:hAnsi="Wingdings" w:hint="default"/>
+        <w:sz w:val="20"/>
+      </w:rPr>
+    </w:lvl>
+    <w:lvl w:ilvl="7" w:tentative="1">
+      <w:start w:val="1"/>
+      <w:numFmt w:val="bullet"/>
+      <w:lvlText w:val=""/>
+      <w:lvlJc w:val="left"/>
+      <w:pPr>
+        <w:tabs>
+          <w:tab w:val="num" w:pos="5760"/>
+        </w:tabs>
+        <w:ind w:left="5760" w:hanging="360"/>
+      </w:pPr>
+      <w:rPr>
+        <w:rFonts w:ascii="Wingdings" w:hAnsi="Wingdings" w:hint="default"/>
+        <w:sz w:val="20"/>
+      </w:rPr>
+    </w:lvl>
+    <w:lvl w:ilvl="8" w:tentative="1">
+      <w:start w:val="1"/>
+      <w:numFmt w:val="bullet"/>
+      <w:lvlText w:val=""/>
+      <w:lvlJc w:val="left"/>
+      <w:pPr>
+        <w:tabs>
+          <w:tab w:val="num" w:pos="6480"/>
+        </w:tabs>
+        <w:ind w:left="6480" w:hanging="360"/>
+      </w:pPr>
+      <w:rPr>
+        <w:rFonts w:ascii="Wingdings" w:hAnsi="Wingdings" w:hint="default"/>
+        <w:sz w:val="20"/>
+      </w:rPr>
+    </w:lvl>
+  </w:abstractNum>
   <w:num w:numId="1" w16cid:durableId="237910334">
-    <w:abstractNumId w:val="3"/>
+    <w:abstractNumId w:val="8"/>
   </w:num>
   <w:num w:numId="2" w16cid:durableId="584995834">
-    <w:abstractNumId w:val="1"/>
+    <w:abstractNumId w:val="4"/>
   </w:num>
   <w:num w:numId="3" w16cid:durableId="1271744846">
-    <w:abstractNumId w:val="4"/>
+    <w:abstractNumId w:val="11"/>
   </w:num>
   <w:num w:numId="4" w16cid:durableId="1343703191">
     <w:abstractNumId w:val="0"/>
   </w:num>
   <w:num w:numId="5" w16cid:durableId="785658607">
+    <w:abstractNumId w:val="6"/>
+  </w:num>
+  <w:num w:numId="6" w16cid:durableId="877475588">
     <w:abstractNumId w:val="2"/>
+  </w:num>
+  <w:num w:numId="7" w16cid:durableId="1094983538">
+    <w:abstractNumId w:val="10"/>
+  </w:num>
+  <w:num w:numId="8" w16cid:durableId="697051663">
+    <w:abstractNumId w:val="9"/>
+  </w:num>
+  <w:num w:numId="9" w16cid:durableId="149492030">
+    <w:abstractNumId w:val="3"/>
+  </w:num>
+  <w:num w:numId="10" w16cid:durableId="584265807">
+    <w:abstractNumId w:val="5"/>
+  </w:num>
+  <w:num w:numId="11" w16cid:durableId="1975137507">
+    <w:abstractNumId w:val="12"/>
+  </w:num>
+  <w:num w:numId="12" w16cid:durableId="2097818201">
+    <w:abstractNumId w:val="1"/>
+  </w:num>
+  <w:num w:numId="13" w16cid:durableId="417674325">
+    <w:abstractNumId w:val="7"/>
   </w:num>
 </w:numbering>
 </file>
@@ -2285,7 +3479,6 @@
     <w:next w:val="Normal"/>
     <w:link w:val="Heading2Char"/>
     <w:uiPriority w:val="9"/>
-    <w:semiHidden/>
     <w:unhideWhenUsed/>
     <w:qFormat/>
     <w:rsid w:val="00D73028"/>
@@ -2501,7 +3694,6 @@
     <w:basedOn w:val="DefaultParagraphFont"/>
     <w:link w:val="Heading2"/>
     <w:uiPriority w:val="9"/>
-    <w:semiHidden/>
     <w:rsid w:val="00D73028"/>
     <w:rPr>
       <w:rFonts w:asciiTheme="majorHAnsi" w:eastAsiaTheme="majorEastAsia" w:hAnsiTheme="majorHAnsi" w:cstheme="majorBidi"/>
@@ -2794,6 +3986,18 @@
     <w:rPr>
       <w:color w:val="605E5C"/>
       <w:shd w:val="clear" w:color="auto" w:fill="E1DFDD"/>
+    </w:rPr>
+  </w:style>
+  <w:style w:type="character" w:styleId="FollowedHyperlink">
+    <w:name w:val="FollowedHyperlink"/>
+    <w:basedOn w:val="DefaultParagraphFont"/>
+    <w:uiPriority w:val="99"/>
+    <w:semiHidden/>
+    <w:unhideWhenUsed/>
+    <w:rsid w:val="00C101C9"/>
+    <w:rPr>
+      <w:color w:val="96607D" w:themeColor="followedHyperlink"/>
+      <w:u w:val="single"/>
     </w:rPr>
   </w:style>
 </w:styles>

</xml_diff>